<commit_message>
Partie 2 tuto elec Catia
</commit_message>
<xml_diff>
--- a/EL_Electrical/Documentation/Tutos/Tuto Faisceau sous CATIA V5.docx
+++ b/EL_Electrical/Documentation/Tutos/Tuto Faisceau sous CATIA V5.docx
@@ -222,19 +222,7 @@
         <w:rPr>
           <w:b/>
         </w:rPr>
-        <w:t xml:space="preserve"> </w:t>
-      </w:r>
-      <w:r>
-        <w:rPr>
-          <w:b/>
-        </w:rPr>
-        <w:t>étape :</w:t>
-      </w:r>
-      <w:r>
-        <w:rPr>
-          <w:b/>
-        </w:rPr>
-        <w:t xml:space="preserve"> </w:t>
+        <w:t xml:space="preserve"> étape : </w:t>
       </w:r>
       <w:r>
         <w:t xml:space="preserve">Aller dans l’atelier </w:t>
@@ -627,36 +615,39 @@
         <w:rPr>
           <w:b/>
         </w:rPr>
-        <w:t xml:space="preserve"> étape :</w:t>
-      </w:r>
-      <w:r>
-        <w:rPr>
-          <w:b/>
-        </w:rPr>
-        <w:t xml:space="preserve"> </w:t>
+        <w:t xml:space="preserve"> étape : </w:t>
       </w:r>
       <w:r>
         <w:t xml:space="preserve">Créer un assemblage dans l’atelier « </w:t>
       </w:r>
-      <w:proofErr w:type="spellStart"/>
-      <w:r>
-        <w:rPr>
-          <w:b/>
-        </w:rPr>
-        <w:t>Assembly</w:t>
-      </w:r>
-      <w:proofErr w:type="spellEnd"/>
-      <w:r>
-        <w:rPr>
-          <w:b/>
-        </w:rPr>
-        <w:t xml:space="preserve"> Design</w:t>
+      <w:r>
+        <w:rPr>
+          <w:b/>
+        </w:rPr>
+        <w:t>Assembly Design</w:t>
       </w:r>
       <w:r>
         <w:t> »</w:t>
       </w:r>
       <w:r>
-        <w:t xml:space="preserve"> contenant les pièces présente dans le harnais et les placer dans l’espace à peu près comme ce sera sur la voiture (d’autre part peuvent être ajoutée par la suite et les pièces pourront être déplacées).</w:t>
+        <w:t xml:space="preserve"> contenant les pièces présente dans le harnais et les placer dans l’espace à peu près comme c</w:t>
+      </w:r>
+      <w:r>
+        <w:t>e sera sur la voiture (d’autre CatP</w:t>
+      </w:r>
+      <w:r>
+        <w:t>art</w:t>
+      </w:r>
+      <w:bookmarkStart w:id="0" w:name="_GoBack"/>
+      <w:bookmarkEnd w:id="0"/>
+      <w:r>
+        <w:t xml:space="preserve"> peuvent être ajoutée</w:t>
+      </w:r>
+      <w:r>
+        <w:t>s</w:t>
+      </w:r>
+      <w:r>
+        <w:t xml:space="preserve"> par la suite et les pièces pourront être déplacées).</w:t>
       </w:r>
     </w:p>
     <w:p>
@@ -669,10 +660,10 @@
           <w:lang w:eastAsia="fr-FR"/>
         </w:rPr>
         <w:drawing>
-          <wp:inline distT="0" distB="0" distL="0" distR="0" wp14:anchorId="6354D7F4" wp14:editId="5D03BBE3">
-            <wp:extent cx="2943225" cy="3832021"/>
-            <wp:effectExtent l="0" t="0" r="0" b="0"/>
-            <wp:docPr id="8" name="Image 8"/>
+          <wp:inline distT="0" distB="0" distL="0" distR="0" wp14:anchorId="269CA9A5" wp14:editId="224B9852">
+            <wp:extent cx="5760720" cy="2852420"/>
+            <wp:effectExtent l="0" t="0" r="0" b="5080"/>
+            <wp:docPr id="10" name="Image 10"/>
             <wp:cNvGraphicFramePr>
               <a:graphicFrameLocks xmlns:a="http://schemas.openxmlformats.org/drawingml/2006/main" noChangeAspect="1"/>
             </wp:cNvGraphicFramePr>
@@ -692,7 +683,7 @@
                   <pic:spPr>
                     <a:xfrm>
                       <a:off x="0" y="0"/>
-                      <a:ext cx="2945201" cy="3834593"/>
+                      <a:ext cx="5760720" cy="2852420"/>
                     </a:xfrm>
                     <a:prstGeom prst="rect">
                       <a:avLst/>
@@ -751,30 +742,8 @@
         <w:rPr>
           <w:b/>
         </w:rPr>
-        <w:t xml:space="preserve">Electrical </w:t>
-      </w:r>
-      <w:proofErr w:type="spellStart"/>
-      <w:r>
-        <w:rPr>
-          <w:b/>
-        </w:rPr>
-        <w:t>Harness</w:t>
-      </w:r>
-      <w:proofErr w:type="spellEnd"/>
-      <w:r>
-        <w:rPr>
-          <w:b/>
-        </w:rPr>
-        <w:t xml:space="preserve"> </w:t>
-      </w:r>
-      <w:proofErr w:type="spellStart"/>
-      <w:r>
-        <w:rPr>
-          <w:b/>
-        </w:rPr>
-        <w:t>Assembly</w:t>
-      </w:r>
-      <w:proofErr w:type="spellEnd"/>
+        <w:t>Electrical Harness Assembly</w:t>
+      </w:r>
       <w:r>
         <w:t> »</w:t>
       </w:r>
@@ -834,13 +803,625 @@
       <w:r>
         <w:t xml:space="preserve">. </w:t>
       </w:r>
-      <w:bookmarkStart w:id="0" w:name="_GoBack"/>
-      <w:bookmarkEnd w:id="0"/>
-    </w:p>
-    <w:p>
-      <w:pPr>
+    </w:p>
+    <w:p/>
+    <w:p>
+      <w:pPr>
+        <w:pStyle w:val="Paragraphedeliste"/>
+        <w:numPr>
+          <w:ilvl w:val="0"/>
+          <w:numId w:val="3"/>
+        </w:numPr>
+      </w:pPr>
+      <w:r>
+        <w:rPr>
+          <w:b/>
+        </w:rPr>
+        <w:t>3</w:t>
+      </w:r>
+      <w:r>
+        <w:rPr>
+          <w:b/>
+          <w:vertAlign w:val="superscript"/>
+        </w:rPr>
+        <w:t>ème</w:t>
+      </w:r>
+      <w:r>
+        <w:rPr>
+          <w:b/>
+        </w:rPr>
+        <w:t xml:space="preserve"> étape : </w:t>
+      </w:r>
+      <w:r>
+        <w:t xml:space="preserve">Créer une nouvelle multi branche de faisceau en cliquant sur </w:t>
+      </w:r>
+      <w:r>
+        <w:rPr>
+          <w:b/>
+        </w:rPr>
+        <w:t>« multi branchable document »</w:t>
+      </w:r>
+      <w:r>
+        <w:t xml:space="preserve"> </w:t>
+      </w:r>
+      <w:r>
+        <w:rPr>
+          <w:noProof/>
+          <w:lang w:eastAsia="fr-FR"/>
+        </w:rPr>
+        <w:drawing>
+          <wp:inline distT="0" distB="0" distL="0" distR="0" wp14:anchorId="59227448" wp14:editId="0022500B">
+            <wp:extent cx="352425" cy="333375"/>
+            <wp:effectExtent l="0" t="0" r="9525" b="9525"/>
+            <wp:docPr id="11" name="Image 11"/>
+            <wp:cNvGraphicFramePr>
+              <a:graphicFrameLocks xmlns:a="http://schemas.openxmlformats.org/drawingml/2006/main" noChangeAspect="1"/>
+            </wp:cNvGraphicFramePr>
+            <a:graphic xmlns:a="http://schemas.openxmlformats.org/drawingml/2006/main">
+              <a:graphicData uri="http://schemas.openxmlformats.org/drawingml/2006/picture">
+                <pic:pic xmlns:pic="http://schemas.openxmlformats.org/drawingml/2006/picture">
+                  <pic:nvPicPr>
+                    <pic:cNvPr id="1" name=""/>
+                    <pic:cNvPicPr/>
+                  </pic:nvPicPr>
+                  <pic:blipFill>
+                    <a:blip r:embed="rId14"/>
+                    <a:stretch>
+                      <a:fillRect/>
+                    </a:stretch>
+                  </pic:blipFill>
+                  <pic:spPr>
+                    <a:xfrm>
+                      <a:off x="0" y="0"/>
+                      <a:ext cx="352425" cy="333375"/>
+                    </a:xfrm>
+                    <a:prstGeom prst="rect">
+                      <a:avLst/>
+                    </a:prstGeom>
+                  </pic:spPr>
+                </pic:pic>
+              </a:graphicData>
+            </a:graphic>
+          </wp:inline>
+        </w:drawing>
+      </w:r>
+      <w:r>
+        <w:t xml:space="preserve"> . Cette fenêtre s’ouvre :</w:t>
+      </w:r>
+    </w:p>
+    <w:p>
+      <w:pPr>
+        <w:pStyle w:val="Paragraphedeliste"/>
+      </w:pPr>
+    </w:p>
+    <w:p>
+      <w:pPr>
+        <w:pStyle w:val="Paragraphedeliste"/>
         <w:jc w:val="center"/>
       </w:pPr>
+      <w:r>
+        <w:rPr>
+          <w:noProof/>
+          <w:lang w:eastAsia="fr-FR"/>
+        </w:rPr>
+        <w:lastRenderedPageBreak/>
+        <w:drawing>
+          <wp:inline distT="0" distB="0" distL="0" distR="0" wp14:anchorId="751C24E5" wp14:editId="4480F289">
+            <wp:extent cx="2943225" cy="4295775"/>
+            <wp:effectExtent l="0" t="0" r="9525" b="9525"/>
+            <wp:docPr id="12" name="Image 12"/>
+            <wp:cNvGraphicFramePr>
+              <a:graphicFrameLocks xmlns:a="http://schemas.openxmlformats.org/drawingml/2006/main" noChangeAspect="1"/>
+            </wp:cNvGraphicFramePr>
+            <a:graphic xmlns:a="http://schemas.openxmlformats.org/drawingml/2006/main">
+              <a:graphicData uri="http://schemas.openxmlformats.org/drawingml/2006/picture">
+                <pic:pic xmlns:pic="http://schemas.openxmlformats.org/drawingml/2006/picture">
+                  <pic:nvPicPr>
+                    <pic:cNvPr id="1" name=""/>
+                    <pic:cNvPicPr/>
+                  </pic:nvPicPr>
+                  <pic:blipFill>
+                    <a:blip r:embed="rId15"/>
+                    <a:stretch>
+                      <a:fillRect/>
+                    </a:stretch>
+                  </pic:blipFill>
+                  <pic:spPr>
+                    <a:xfrm>
+                      <a:off x="0" y="0"/>
+                      <a:ext cx="2943225" cy="4295775"/>
+                    </a:xfrm>
+                    <a:prstGeom prst="rect">
+                      <a:avLst/>
+                    </a:prstGeom>
+                  </pic:spPr>
+                </pic:pic>
+              </a:graphicData>
+            </a:graphic>
+          </wp:inline>
+        </w:drawing>
+      </w:r>
+    </w:p>
+    <w:p>
+      <w:r>
+        <w:t>Elle permet de configurer le faisceau, il faut tout d’abord définir la route en choisissant les composants à relier (éventuellement les points si un composant à plusieurs connections) C’est aussi à cet endroit que l’on choisit les éventuelle tangente des points de connections. On peut ensuite modifier le diamètre du câble et son comportement mécanique. Cette opération permet de créer une nouvelle part contenant le bout de faisceau.</w:t>
+      </w:r>
+    </w:p>
+    <w:p>
+      <w:pPr>
+        <w:jc w:val="center"/>
+      </w:pPr>
+      <w:r>
+        <w:rPr>
+          <w:noProof/>
+          <w:lang w:eastAsia="fr-FR"/>
+        </w:rPr>
+        <w:drawing>
+          <wp:inline distT="0" distB="0" distL="0" distR="0" wp14:anchorId="6BB61F7D" wp14:editId="5CFA6443">
+            <wp:extent cx="5760720" cy="2442845"/>
+            <wp:effectExtent l="0" t="0" r="0" b="0"/>
+            <wp:docPr id="13" name="Image 13"/>
+            <wp:cNvGraphicFramePr>
+              <a:graphicFrameLocks xmlns:a="http://schemas.openxmlformats.org/drawingml/2006/main" noChangeAspect="1"/>
+            </wp:cNvGraphicFramePr>
+            <a:graphic xmlns:a="http://schemas.openxmlformats.org/drawingml/2006/main">
+              <a:graphicData uri="http://schemas.openxmlformats.org/drawingml/2006/picture">
+                <pic:pic xmlns:pic="http://schemas.openxmlformats.org/drawingml/2006/picture">
+                  <pic:nvPicPr>
+                    <pic:cNvPr id="1" name=""/>
+                    <pic:cNvPicPr/>
+                  </pic:nvPicPr>
+                  <pic:blipFill>
+                    <a:blip r:embed="rId16"/>
+                    <a:stretch>
+                      <a:fillRect/>
+                    </a:stretch>
+                  </pic:blipFill>
+                  <pic:spPr>
+                    <a:xfrm>
+                      <a:off x="0" y="0"/>
+                      <a:ext cx="5760720" cy="2442845"/>
+                    </a:xfrm>
+                    <a:prstGeom prst="rect">
+                      <a:avLst/>
+                    </a:prstGeom>
+                  </pic:spPr>
+                </pic:pic>
+              </a:graphicData>
+            </a:graphic>
+          </wp:inline>
+        </w:drawing>
+      </w:r>
+    </w:p>
+    <w:p>
+      <w:pPr>
+        <w:pStyle w:val="Paragraphedeliste"/>
+        <w:numPr>
+          <w:ilvl w:val="0"/>
+          <w:numId w:val="4"/>
+        </w:numPr>
+      </w:pPr>
+      <w:r>
+        <w:rPr>
+          <w:b/>
+        </w:rPr>
+        <w:t>Ajout d’un support :</w:t>
+      </w:r>
+      <w:r>
+        <w:t xml:space="preserve"> Pour guider le câble le long de sa trajectoire on peut ajouter des supports, ce sont des objets créés comme dans la première partie mais en tant que support au lieu d’équipement. Pour le faisceau d’</w:t>
+      </w:r>
+      <w:r>
+        <w:t>I</w:t>
+      </w:r>
+      <w:r>
+        <w:t xml:space="preserve">nvictus je me suis uniquement servi d’un demi tube </w:t>
+      </w:r>
+      <w:r>
+        <w:lastRenderedPageBreak/>
+        <w:t xml:space="preserve">censé représenté un rilsan : </w:t>
+      </w:r>
+      <w:r>
+        <w:rPr>
+          <w:noProof/>
+          <w:lang w:eastAsia="fr-FR"/>
+        </w:rPr>
+        <w:drawing>
+          <wp:inline distT="0" distB="0" distL="0" distR="0" wp14:anchorId="720E7B4E" wp14:editId="4EB9B581">
+            <wp:extent cx="4076700" cy="2981325"/>
+            <wp:effectExtent l="0" t="0" r="0" b="9525"/>
+            <wp:docPr id="14" name="Image 14"/>
+            <wp:cNvGraphicFramePr>
+              <a:graphicFrameLocks xmlns:a="http://schemas.openxmlformats.org/drawingml/2006/main" noChangeAspect="1"/>
+            </wp:cNvGraphicFramePr>
+            <a:graphic xmlns:a="http://schemas.openxmlformats.org/drawingml/2006/main">
+              <a:graphicData uri="http://schemas.openxmlformats.org/drawingml/2006/picture">
+                <pic:pic xmlns:pic="http://schemas.openxmlformats.org/drawingml/2006/picture">
+                  <pic:nvPicPr>
+                    <pic:cNvPr id="1" name=""/>
+                    <pic:cNvPicPr/>
+                  </pic:nvPicPr>
+                  <pic:blipFill>
+                    <a:blip r:embed="rId17"/>
+                    <a:stretch>
+                      <a:fillRect/>
+                    </a:stretch>
+                  </pic:blipFill>
+                  <pic:spPr>
+                    <a:xfrm>
+                      <a:off x="0" y="0"/>
+                      <a:ext cx="4076700" cy="2981325"/>
+                    </a:xfrm>
+                    <a:prstGeom prst="rect">
+                      <a:avLst/>
+                    </a:prstGeom>
+                  </pic:spPr>
+                </pic:pic>
+              </a:graphicData>
+            </a:graphic>
+          </wp:inline>
+        </w:drawing>
+      </w:r>
+    </w:p>
+    <w:p>
+      <w:r>
+        <w:t>Une fois la pièce créée</w:t>
+      </w:r>
+      <w:r>
+        <w:t>,</w:t>
+      </w:r>
+      <w:r>
+        <w:t xml:space="preserve"> on peut la placer dans l’assemblage puis retourner dans la définition de la </w:t>
+      </w:r>
+      <w:r>
+        <w:t>branche</w:t>
+      </w:r>
+      <w:r>
+        <w:t xml:space="preserve"> de faisceau voulu puis ajouter le rilsan à la liste des point</w:t>
+      </w:r>
+      <w:r>
+        <w:t>s</w:t>
+      </w:r>
+      <w:r>
+        <w:t xml:space="preserve"> par lequel passer.</w:t>
+      </w:r>
+    </w:p>
+    <w:p>
+      <w:r>
+        <w:rPr>
+          <w:noProof/>
+          <w:lang w:eastAsia="fr-FR"/>
+        </w:rPr>
+        <w:drawing>
+          <wp:inline distT="0" distB="0" distL="0" distR="0" wp14:anchorId="20321EF5" wp14:editId="11798D84">
+            <wp:extent cx="5760720" cy="2174240"/>
+            <wp:effectExtent l="0" t="0" r="0" b="0"/>
+            <wp:docPr id="15" name="Image 15"/>
+            <wp:cNvGraphicFramePr>
+              <a:graphicFrameLocks xmlns:a="http://schemas.openxmlformats.org/drawingml/2006/main" noChangeAspect="1"/>
+            </wp:cNvGraphicFramePr>
+            <a:graphic xmlns:a="http://schemas.openxmlformats.org/drawingml/2006/main">
+              <a:graphicData uri="http://schemas.openxmlformats.org/drawingml/2006/picture">
+                <pic:pic xmlns:pic="http://schemas.openxmlformats.org/drawingml/2006/picture">
+                  <pic:nvPicPr>
+                    <pic:cNvPr id="1" name=""/>
+                    <pic:cNvPicPr/>
+                  </pic:nvPicPr>
+                  <pic:blipFill>
+                    <a:blip r:embed="rId18"/>
+                    <a:stretch>
+                      <a:fillRect/>
+                    </a:stretch>
+                  </pic:blipFill>
+                  <pic:spPr>
+                    <a:xfrm>
+                      <a:off x="0" y="0"/>
+                      <a:ext cx="5760720" cy="2174240"/>
+                    </a:xfrm>
+                    <a:prstGeom prst="rect">
+                      <a:avLst/>
+                    </a:prstGeom>
+                  </pic:spPr>
+                </pic:pic>
+              </a:graphicData>
+            </a:graphic>
+          </wp:inline>
+        </w:drawing>
+      </w:r>
+    </w:p>
+    <w:p/>
+    <w:p>
+      <w:pPr>
+        <w:pStyle w:val="Paragraphedeliste"/>
+        <w:numPr>
+          <w:ilvl w:val="0"/>
+          <w:numId w:val="4"/>
+        </w:numPr>
+      </w:pPr>
+      <w:r>
+        <w:rPr>
+          <w:b/>
+        </w:rPr>
+        <w:t xml:space="preserve">Ajout d’un </w:t>
+      </w:r>
+      <w:r>
+        <w:rPr>
+          <w:b/>
+        </w:rPr>
+        <w:t xml:space="preserve">nœud </w:t>
+      </w:r>
+      <w:r>
+        <w:rPr>
+          <w:b/>
+        </w:rPr>
+        <w:t>:</w:t>
+      </w:r>
+      <w:r>
+        <w:rPr>
+          <w:b/>
+        </w:rPr>
+        <w:t xml:space="preserve"> </w:t>
+      </w:r>
+      <w:r>
+        <w:t xml:space="preserve"> On peut aussi ajouter des nœuds au faisceau pour cela on peut aller dans « Définition du segment » dans la définition </w:t>
+      </w:r>
+      <w:r>
+        <w:t>de la branche</w:t>
+      </w:r>
+      <w:r>
+        <w:t> :</w:t>
+      </w:r>
+    </w:p>
+    <w:p>
+      <w:pPr>
+        <w:ind w:left="360"/>
+        <w:jc w:val="center"/>
+      </w:pPr>
+      <w:r>
+        <w:rPr>
+          <w:noProof/>
+          <w:lang w:eastAsia="fr-FR"/>
+        </w:rPr>
+        <w:lastRenderedPageBreak/>
+        <w:drawing>
+          <wp:inline distT="0" distB="0" distL="0" distR="0" wp14:anchorId="1102FDDF" wp14:editId="4E6F3DF6">
+            <wp:extent cx="3114675" cy="4400550"/>
+            <wp:effectExtent l="0" t="0" r="9525" b="0"/>
+            <wp:docPr id="16" name="Image 16"/>
+            <wp:cNvGraphicFramePr>
+              <a:graphicFrameLocks xmlns:a="http://schemas.openxmlformats.org/drawingml/2006/main" noChangeAspect="1"/>
+            </wp:cNvGraphicFramePr>
+            <a:graphic xmlns:a="http://schemas.openxmlformats.org/drawingml/2006/main">
+              <a:graphicData uri="http://schemas.openxmlformats.org/drawingml/2006/picture">
+                <pic:pic xmlns:pic="http://schemas.openxmlformats.org/drawingml/2006/picture">
+                  <pic:nvPicPr>
+                    <pic:cNvPr id="1" name=""/>
+                    <pic:cNvPicPr/>
+                  </pic:nvPicPr>
+                  <pic:blipFill>
+                    <a:blip r:embed="rId19"/>
+                    <a:stretch>
+                      <a:fillRect/>
+                    </a:stretch>
+                  </pic:blipFill>
+                  <pic:spPr>
+                    <a:xfrm>
+                      <a:off x="0" y="0"/>
+                      <a:ext cx="3114675" cy="4400550"/>
+                    </a:xfrm>
+                    <a:prstGeom prst="rect">
+                      <a:avLst/>
+                    </a:prstGeom>
+                  </pic:spPr>
+                </pic:pic>
+              </a:graphicData>
+            </a:graphic>
+          </wp:inline>
+        </w:drawing>
+      </w:r>
+    </w:p>
+    <w:p>
+      <w:pPr>
+        <w:ind w:left="360"/>
+      </w:pPr>
+      <w:r>
+        <w:t>Il faut ensuite cliquer sur cette option pour ajouter un point de branchement </w:t>
+      </w:r>
+      <w:r>
+        <w:rPr>
+          <w:noProof/>
+          <w:lang w:eastAsia="fr-FR"/>
+        </w:rPr>
+        <w:drawing>
+          <wp:inline distT="0" distB="0" distL="0" distR="0" wp14:anchorId="2E1E3A76" wp14:editId="5080E3A9">
+            <wp:extent cx="314325" cy="295275"/>
+            <wp:effectExtent l="0" t="0" r="9525" b="9525"/>
+            <wp:docPr id="17" name="Image 17"/>
+            <wp:cNvGraphicFramePr>
+              <a:graphicFrameLocks xmlns:a="http://schemas.openxmlformats.org/drawingml/2006/main" noChangeAspect="1"/>
+            </wp:cNvGraphicFramePr>
+            <a:graphic xmlns:a="http://schemas.openxmlformats.org/drawingml/2006/main">
+              <a:graphicData uri="http://schemas.openxmlformats.org/drawingml/2006/picture">
+                <pic:pic xmlns:pic="http://schemas.openxmlformats.org/drawingml/2006/picture">
+                  <pic:nvPicPr>
+                    <pic:cNvPr id="1" name=""/>
+                    <pic:cNvPicPr/>
+                  </pic:nvPicPr>
+                  <pic:blipFill>
+                    <a:blip r:embed="rId20"/>
+                    <a:stretch>
+                      <a:fillRect/>
+                    </a:stretch>
+                  </pic:blipFill>
+                  <pic:spPr>
+                    <a:xfrm>
+                      <a:off x="0" y="0"/>
+                      <a:ext cx="314325" cy="295275"/>
+                    </a:xfrm>
+                    <a:prstGeom prst="rect">
+                      <a:avLst/>
+                    </a:prstGeom>
+                  </pic:spPr>
+                </pic:pic>
+              </a:graphicData>
+            </a:graphic>
+          </wp:inline>
+        </w:drawing>
+      </w:r>
+      <w:r>
+        <w:t xml:space="preserve">. On choisit alors où placer ce point sur le faisceau, </w:t>
+      </w:r>
+      <w:r>
+        <w:t>cela divise la branche en deux parties</w:t>
+      </w:r>
+      <w:r>
+        <w:t xml:space="preserve"> qui peuvent posséder des diamètres différents. A partir de là, on peut créer un nouveau bout de faisceau (étape trois partie deux) et choisir ce point comme point de départ ou d’arrivé d</w:t>
+      </w:r>
+      <w:r>
+        <w:t>e la nouvelle branche</w:t>
+      </w:r>
+      <w:r>
+        <w:t> :</w:t>
+      </w:r>
+    </w:p>
+    <w:p>
+      <w:pPr>
+        <w:ind w:left="360"/>
+      </w:pPr>
+      <w:r>
+        <w:rPr>
+          <w:noProof/>
+          <w:lang w:eastAsia="fr-FR"/>
+        </w:rPr>
+        <w:drawing>
+          <wp:inline distT="0" distB="0" distL="0" distR="0" wp14:anchorId="708F3420" wp14:editId="46054B17">
+            <wp:extent cx="5760720" cy="2350135"/>
+            <wp:effectExtent l="0" t="0" r="0" b="0"/>
+            <wp:docPr id="18" name="Image 18"/>
+            <wp:cNvGraphicFramePr>
+              <a:graphicFrameLocks xmlns:a="http://schemas.openxmlformats.org/drawingml/2006/main" noChangeAspect="1"/>
+            </wp:cNvGraphicFramePr>
+            <a:graphic xmlns:a="http://schemas.openxmlformats.org/drawingml/2006/main">
+              <a:graphicData uri="http://schemas.openxmlformats.org/drawingml/2006/picture">
+                <pic:pic xmlns:pic="http://schemas.openxmlformats.org/drawingml/2006/picture">
+                  <pic:nvPicPr>
+                    <pic:cNvPr id="1" name=""/>
+                    <pic:cNvPicPr/>
+                  </pic:nvPicPr>
+                  <pic:blipFill>
+                    <a:blip r:embed="rId21"/>
+                    <a:stretch>
+                      <a:fillRect/>
+                    </a:stretch>
+                  </pic:blipFill>
+                  <pic:spPr>
+                    <a:xfrm>
+                      <a:off x="0" y="0"/>
+                      <a:ext cx="5760720" cy="2350135"/>
+                    </a:xfrm>
+                    <a:prstGeom prst="rect">
+                      <a:avLst/>
+                    </a:prstGeom>
+                  </pic:spPr>
+                </pic:pic>
+              </a:graphicData>
+            </a:graphic>
+          </wp:inline>
+        </w:drawing>
+      </w:r>
+    </w:p>
+    <w:p>
+      <w:pPr>
+        <w:ind w:left="360"/>
+      </w:pPr>
+    </w:p>
+    <w:p>
+      <w:pPr>
+        <w:pStyle w:val="Paragraphedeliste"/>
+        <w:numPr>
+          <w:ilvl w:val="0"/>
+          <w:numId w:val="4"/>
+        </w:numPr>
+        <w:rPr>
+          <w:b/>
+        </w:rPr>
+      </w:pPr>
+      <w:r>
+        <w:rPr>
+          <w:b/>
+        </w:rPr>
+        <w:t xml:space="preserve">Contraindre le Faisceau dans un autre assemblage : </w:t>
+      </w:r>
+      <w:r>
+        <w:t xml:space="preserve">Comme le faisceau possède de nombreuses pièces on peut vouloir toutes les contraindres dans un assemblage plus global </w:t>
+      </w:r>
+      <w:r>
+        <w:lastRenderedPageBreak/>
+        <w:t xml:space="preserve">pour cela il faut choisir </w:t>
+      </w:r>
+      <w:r>
+        <w:rPr>
+          <w:b/>
+        </w:rPr>
+        <w:t>« d’assouplir »</w:t>
+      </w:r>
+      <w:r>
+        <w:t xml:space="preserve"> l’assemblage du faisceau</w:t>
+      </w:r>
+      <w:r>
+        <w:rPr>
+          <w:noProof/>
+          <w:lang w:eastAsia="fr-FR"/>
+        </w:rPr>
+        <w:t xml:space="preserve"> </w:t>
+      </w:r>
+      <w:r>
+        <w:rPr>
+          <w:noProof/>
+          <w:lang w:eastAsia="fr-FR"/>
+        </w:rPr>
+        <w:drawing>
+          <wp:inline distT="0" distB="0" distL="0" distR="0" wp14:anchorId="42C3F917" wp14:editId="2A8EF9DF">
+            <wp:extent cx="323850" cy="333375"/>
+            <wp:effectExtent l="0" t="0" r="0" b="9525"/>
+            <wp:docPr id="19" name="Image 19"/>
+            <wp:cNvGraphicFramePr>
+              <a:graphicFrameLocks xmlns:a="http://schemas.openxmlformats.org/drawingml/2006/main" noChangeAspect="1"/>
+            </wp:cNvGraphicFramePr>
+            <a:graphic xmlns:a="http://schemas.openxmlformats.org/drawingml/2006/main">
+              <a:graphicData uri="http://schemas.openxmlformats.org/drawingml/2006/picture">
+                <pic:pic xmlns:pic="http://schemas.openxmlformats.org/drawingml/2006/picture">
+                  <pic:nvPicPr>
+                    <pic:cNvPr id="1" name=""/>
+                    <pic:cNvPicPr/>
+                  </pic:nvPicPr>
+                  <pic:blipFill>
+                    <a:blip r:embed="rId22"/>
+                    <a:stretch>
+                      <a:fillRect/>
+                    </a:stretch>
+                  </pic:blipFill>
+                  <pic:spPr>
+                    <a:xfrm>
+                      <a:off x="0" y="0"/>
+                      <a:ext cx="323850" cy="333375"/>
+                    </a:xfrm>
+                    <a:prstGeom prst="rect">
+                      <a:avLst/>
+                    </a:prstGeom>
+                  </pic:spPr>
+                </pic:pic>
+              </a:graphicData>
+            </a:graphic>
+          </wp:inline>
+        </w:drawing>
+      </w:r>
+      <w:r>
+        <w:rPr>
+          <w:noProof/>
+          <w:lang w:eastAsia="fr-FR"/>
+        </w:rPr>
+        <w:t xml:space="preserve"> dans l’atelier Assembly Design. Attention lorsque cette option est cochée il peut y avoir des problèmes de mise à jour, il suffit de décocher l’option puis de la recocher.</w:t>
+      </w:r>
     </w:p>
     <w:sectPr>
       <w:pgSz w:w="11906" w:h="16838"/>
@@ -855,6 +1436,119 @@
 <file path=word/numbering.xml><?xml version="1.0" encoding="utf-8"?>
 <w:numbering xmlns:wpc="http://schemas.microsoft.com/office/word/2010/wordprocessingCanvas" xmlns:cx="http://schemas.microsoft.com/office/drawing/2014/chartex" xmlns:mc="http://schemas.openxmlformats.org/markup-compatibility/2006" xmlns:o="urn:schemas-microsoft-com:office:office" xmlns:r="http://schemas.openxmlformats.org/officeDocument/2006/relationships" xmlns:m="http://schemas.openxmlformats.org/officeDocument/2006/math" xmlns:v="urn:schemas-microsoft-com:vml" xmlns:wp14="http://schemas.microsoft.com/office/word/2010/wordprocessingDrawing" xmlns:wp="http://schemas.openxmlformats.org/drawingml/2006/wordprocessingDrawing" xmlns:w10="urn:schemas-microsoft-com:office:word" xmlns:w="http://schemas.openxmlformats.org/wordprocessingml/2006/main" xmlns:w14="http://schemas.microsoft.com/office/word/2010/wordml" xmlns:w15="http://schemas.microsoft.com/office/word/2012/wordml" xmlns:w16se="http://schemas.microsoft.com/office/word/2015/wordml/symex" xmlns:wpg="http://schemas.microsoft.com/office/word/2010/wordprocessingGroup" xmlns:wpi="http://schemas.microsoft.com/office/word/2010/wordprocessingInk" xmlns:wne="http://schemas.microsoft.com/office/word/2006/wordml" xmlns:wps="http://schemas.microsoft.com/office/word/2010/wordprocessingShape" mc:Ignorable="w14 w15 w16se wp14">
   <w:abstractNum w:abstractNumId="0" w15:restartNumberingAfterBreak="0">
+    <w:nsid w:val="0CE5515A"/>
+    <w:multiLevelType w:val="hybridMultilevel"/>
+    <w:tmpl w:val="A83A64E4"/>
+    <w:lvl w:ilvl="0" w:tplc="040C0001">
+      <w:start w:val="1"/>
+      <w:numFmt w:val="bullet"/>
+      <w:lvlText w:val=""/>
+      <w:lvlJc w:val="left"/>
+      <w:pPr>
+        <w:ind w:left="720" w:hanging="360"/>
+      </w:pPr>
+      <w:rPr>
+        <w:rFonts w:ascii="Symbol" w:hAnsi="Symbol" w:hint="default"/>
+      </w:rPr>
+    </w:lvl>
+    <w:lvl w:ilvl="1" w:tplc="040C0003" w:tentative="1">
+      <w:start w:val="1"/>
+      <w:numFmt w:val="bullet"/>
+      <w:lvlText w:val="o"/>
+      <w:lvlJc w:val="left"/>
+      <w:pPr>
+        <w:ind w:left="1440" w:hanging="360"/>
+      </w:pPr>
+      <w:rPr>
+        <w:rFonts w:ascii="Courier New" w:hAnsi="Courier New" w:cs="Courier New" w:hint="default"/>
+      </w:rPr>
+    </w:lvl>
+    <w:lvl w:ilvl="2" w:tplc="040C0005" w:tentative="1">
+      <w:start w:val="1"/>
+      <w:numFmt w:val="bullet"/>
+      <w:lvlText w:val=""/>
+      <w:lvlJc w:val="left"/>
+      <w:pPr>
+        <w:ind w:left="2160" w:hanging="360"/>
+      </w:pPr>
+      <w:rPr>
+        <w:rFonts w:ascii="Wingdings" w:hAnsi="Wingdings" w:hint="default"/>
+      </w:rPr>
+    </w:lvl>
+    <w:lvl w:ilvl="3" w:tplc="040C0001" w:tentative="1">
+      <w:start w:val="1"/>
+      <w:numFmt w:val="bullet"/>
+      <w:lvlText w:val=""/>
+      <w:lvlJc w:val="left"/>
+      <w:pPr>
+        <w:ind w:left="2880" w:hanging="360"/>
+      </w:pPr>
+      <w:rPr>
+        <w:rFonts w:ascii="Symbol" w:hAnsi="Symbol" w:hint="default"/>
+      </w:rPr>
+    </w:lvl>
+    <w:lvl w:ilvl="4" w:tplc="040C0003" w:tentative="1">
+      <w:start w:val="1"/>
+      <w:numFmt w:val="bullet"/>
+      <w:lvlText w:val="o"/>
+      <w:lvlJc w:val="left"/>
+      <w:pPr>
+        <w:ind w:left="3600" w:hanging="360"/>
+      </w:pPr>
+      <w:rPr>
+        <w:rFonts w:ascii="Courier New" w:hAnsi="Courier New" w:cs="Courier New" w:hint="default"/>
+      </w:rPr>
+    </w:lvl>
+    <w:lvl w:ilvl="5" w:tplc="040C0005" w:tentative="1">
+      <w:start w:val="1"/>
+      <w:numFmt w:val="bullet"/>
+      <w:lvlText w:val=""/>
+      <w:lvlJc w:val="left"/>
+      <w:pPr>
+        <w:ind w:left="4320" w:hanging="360"/>
+      </w:pPr>
+      <w:rPr>
+        <w:rFonts w:ascii="Wingdings" w:hAnsi="Wingdings" w:hint="default"/>
+      </w:rPr>
+    </w:lvl>
+    <w:lvl w:ilvl="6" w:tplc="040C0001" w:tentative="1">
+      <w:start w:val="1"/>
+      <w:numFmt w:val="bullet"/>
+      <w:lvlText w:val=""/>
+      <w:lvlJc w:val="left"/>
+      <w:pPr>
+        <w:ind w:left="5040" w:hanging="360"/>
+      </w:pPr>
+      <w:rPr>
+        <w:rFonts w:ascii="Symbol" w:hAnsi="Symbol" w:hint="default"/>
+      </w:rPr>
+    </w:lvl>
+    <w:lvl w:ilvl="7" w:tplc="040C0003" w:tentative="1">
+      <w:start w:val="1"/>
+      <w:numFmt w:val="bullet"/>
+      <w:lvlText w:val="o"/>
+      <w:lvlJc w:val="left"/>
+      <w:pPr>
+        <w:ind w:left="5760" w:hanging="360"/>
+      </w:pPr>
+      <w:rPr>
+        <w:rFonts w:ascii="Courier New" w:hAnsi="Courier New" w:cs="Courier New" w:hint="default"/>
+      </w:rPr>
+    </w:lvl>
+    <w:lvl w:ilvl="8" w:tplc="040C0005" w:tentative="1">
+      <w:start w:val="1"/>
+      <w:numFmt w:val="bullet"/>
+      <w:lvlText w:val=""/>
+      <w:lvlJc w:val="left"/>
+      <w:pPr>
+        <w:ind w:left="6480" w:hanging="360"/>
+      </w:pPr>
+      <w:rPr>
+        <w:rFonts w:ascii="Wingdings" w:hAnsi="Wingdings" w:hint="default"/>
+      </w:rPr>
+    </w:lvl>
+  </w:abstractNum>
+  <w:abstractNum w:abstractNumId="1" w15:restartNumberingAfterBreak="0">
     <w:nsid w:val="644E517F"/>
     <w:multiLevelType w:val="hybridMultilevel"/>
     <w:tmpl w:val="981CEBF4"/>
@@ -967,7 +1661,7 @@
       </w:rPr>
     </w:lvl>
   </w:abstractNum>
-  <w:abstractNum w:abstractNumId="1" w15:restartNumberingAfterBreak="0">
+  <w:abstractNum w:abstractNumId="2" w15:restartNumberingAfterBreak="0">
     <w:nsid w:val="71726BFA"/>
     <w:multiLevelType w:val="hybridMultilevel"/>
     <w:tmpl w:val="677457AE"/>
@@ -1056,10 +1750,10 @@
       </w:pPr>
     </w:lvl>
   </w:abstractNum>
-  <w:abstractNum w:abstractNumId="2" w15:restartNumberingAfterBreak="0">
+  <w:abstractNum w:abstractNumId="3" w15:restartNumberingAfterBreak="0">
     <w:nsid w:val="7C1D3635"/>
     <w:multiLevelType w:val="hybridMultilevel"/>
-    <w:tmpl w:val="A4CEEBC2"/>
+    <w:tmpl w:val="BC98A418"/>
     <w:lvl w:ilvl="0" w:tplc="040C0001">
       <w:start w:val="1"/>
       <w:numFmt w:val="bullet"/>
@@ -1170,13 +1864,16 @@
     </w:lvl>
   </w:abstractNum>
   <w:num w:numId="1">
+    <w:abstractNumId w:val="2"/>
+  </w:num>
+  <w:num w:numId="2">
     <w:abstractNumId w:val="1"/>
   </w:num>
-  <w:num w:numId="2">
+  <w:num w:numId="3">
+    <w:abstractNumId w:val="3"/>
+  </w:num>
+  <w:num w:numId="4">
     <w:abstractNumId w:val="0"/>
-  </w:num>
-  <w:num w:numId="3">
-    <w:abstractNumId w:val="2"/>
   </w:num>
 </w:numbering>
 </file>

</xml_diff>